<commit_message>
Màj du JDB et ajout de la planification réelle.
</commit_message>
<xml_diff>
--- a/doc/Journal de bord.docx
+++ b/doc/Journal de bord.docx
@@ -116,11 +116,46 @@
     </w:p>
     <w:p>
       <w:r>
-        <w:t>Rendu du cahier des charges</w:t>
+        <w:t>Finalisation de la rédaction du cahier des charges et r</w:t>
+      </w:r>
+      <w:r>
+        <w:t xml:space="preserve">endu </w:t>
+      </w:r>
+      <w:r>
+        <w:t>de celui-ci.</w:t>
+      </w:r>
+      <w:r>
+        <w:br/>
+        <w:t>Installation de la librairie Zend et création du projet de base vide chez tout le monde.</w:t>
+      </w:r>
+      <w:r>
+        <w:br/>
+      </w:r>
+      <w:r>
+        <w:t>Formations à propos de Zend et de PHP en général</w:t>
+      </w:r>
+      <w:r>
+        <w:t> ; discussion sur les conventions de travail</w:t>
+      </w:r>
+      <w:r>
+        <w:t>.</w:t>
+      </w:r>
+      <w:r>
+        <w:br/>
+        <w:t>Mise à jour de la documentation en conséquence.</w:t>
       </w:r>
       <w:bookmarkStart w:id="0" w:name="_GoBack"/>
       <w:bookmarkEnd w:id="0"/>
     </w:p>
+    <w:p>
+      <w:pPr>
+        <w:pStyle w:val="Titre1"/>
+      </w:pPr>
+      <w:r>
+        <w:t>Semaine 5 – 12.10.2105</w:t>
+      </w:r>
+    </w:p>
+    <w:p/>
     <w:sectPr>
       <w:pgSz w:w="11906" w:h="16838"/>
       <w:pgMar w:top="1417" w:right="1417" w:bottom="1417" w:left="1417" w:header="708" w:footer="708" w:gutter="0"/>

</xml_diff>